<commit_message>
Otro cambio pequeño en documentación
</commit_message>
<xml_diff>
--- a/reports/Group/InformePlanificaciónYProgresoGrupalD01_Group.docx
+++ b/reports/Group/InformePlanificaciónYProgresoGrupalD01_Group.docx
@@ -979,21 +979,7 @@
                 <w:rStyle w:val="Hipervnculo"/>
                 <w:noProof/>
               </w:rPr>
-              <w:t>7. Bibliog</w:t>
-            </w:r>
-            <w:r>
-              <w:rPr>
-                <w:rStyle w:val="Hipervnculo"/>
-                <w:noProof/>
-              </w:rPr>
-              <w:t>r</w:t>
-            </w:r>
-            <w:r>
-              <w:rPr>
-                <w:rStyle w:val="Hipervnculo"/>
-                <w:noProof/>
-              </w:rPr>
-              <w:t>afía</w:t>
+              <w:t>7. Bibliografía</w:t>
             </w:r>
             <w:r>
               <w:rPr>
@@ -1082,55 +1068,13 @@
         <w:jc w:val="both"/>
       </w:pPr>
       <w:r>
-        <w:t>Nos encontramos en la fase inicial del proyecto de Acme AirNav Solutions, el cual representa un desafío significativo y estimulante para nuestro equipo</w:t>
-      </w:r>
-      <w:r>
-        <w:t>, C1.010,</w:t>
-      </w:r>
-      <w:r>
-        <w:t xml:space="preserve"> compuesto por cinco personas. Cada miembro del equipo ha asumido múltiples roles esenciales para garantizar el éxito del proyecto: contamos con un gerente</w:t>
-      </w:r>
-      <w:r>
-        <w:t xml:space="preserve"> (Alejandro Soult)</w:t>
-      </w:r>
-      <w:r>
-        <w:t>, un analista</w:t>
-      </w:r>
-      <w:r>
-        <w:t xml:space="preserve"> (Mario Benítez)</w:t>
-      </w:r>
-      <w:r>
-        <w:t xml:space="preserve">, </w:t>
-      </w:r>
-      <w:r>
-        <w:t>varios</w:t>
-      </w:r>
-      <w:r>
-        <w:t xml:space="preserve"> desarrollador</w:t>
-      </w:r>
-      <w:r>
-        <w:t>es (Todos los miembros)</w:t>
-      </w:r>
-      <w:r>
-        <w:t xml:space="preserve">, </w:t>
-      </w:r>
-      <w:r>
-        <w:t>varios</w:t>
-      </w:r>
-      <w:r>
-        <w:t xml:space="preserve"> tester</w:t>
-      </w:r>
-      <w:r>
-        <w:t>s (Todos los miembros)</w:t>
-      </w:r>
-      <w:r>
-        <w:t xml:space="preserve"> y un operador</w:t>
-      </w:r>
-      <w:r>
-        <w:t xml:space="preserve"> (Enrique Nicolae Barac)</w:t>
-      </w:r>
-      <w:r>
-        <w:t>. Esta distribución de roles permite una colaboración eficiente y una gestión integral de las diversas tareas y responsabilidades involucradas.</w:t>
+        <w:t>Este informe de progreso y análisis tiene como objetivo proporcionar una visión detallada del estado actual del proyecto</w:t>
+      </w:r>
+      <w:r>
+        <w:t xml:space="preserve"> en cuanto a las tareas grupales</w:t>
+      </w:r>
+      <w:r>
+        <w:t>, destacando tanto la planificación como el progreso realizado hasta la fecha.</w:t>
       </w:r>
     </w:p>
     <w:p>
@@ -1138,50 +1082,120 @@
         <w:jc w:val="both"/>
       </w:pPr>
       <w:r>
-        <w:t>En la actualidad, hemos comenzado a trabajar en el primer entregable, lo cual marca el inicio de nuestro camino hacia la consecución de los objetivos establecidos. Nuestro enfoque está centrado en una planificación detallada y una ejecución meticulosa</w:t>
-      </w:r>
-      <w:r>
-        <w:t xml:space="preserve"> para todo el equipo</w:t>
-      </w:r>
-      <w:r>
-        <w:t xml:space="preserve">, </w:t>
-      </w:r>
-      <w:r>
-        <w:t xml:space="preserve">aspirando siempre al cumplimiento de al menos los requisitos obligatorios de cada entrega, </w:t>
-      </w:r>
-      <w:r>
-        <w:t>asegurando que cada fase del proyecto se complete con éxito y dentro del plazo estipulado.</w:t>
-      </w:r>
-      <w:r>
-        <w:t xml:space="preserve"> En este documento se reflejará esta planificación de cada tarea, así como el resultado de su ejecución.</w:t>
-      </w:r>
-    </w:p>
-    <w:p>
-      <w:pPr>
+        <w:t xml:space="preserve">El informe está estructurado en dos </w:t>
+      </w:r>
+      <w:r>
+        <w:t>secciones</w:t>
+      </w:r>
+      <w:r>
+        <w:t xml:space="preserve"> principales: </w:t>
+      </w:r>
+      <w:r>
+        <w:t xml:space="preserve">la sección </w:t>
+      </w:r>
+      <w:r>
+        <w:t xml:space="preserve">de planificación y </w:t>
+      </w:r>
+      <w:r>
+        <w:t>la sección</w:t>
+      </w:r>
+      <w:r>
+        <w:t xml:space="preserve"> de progreso.</w:t>
+      </w:r>
+    </w:p>
+    <w:p>
+      <w:pPr>
+        <w:pStyle w:val="Prrafodelista"/>
+        <w:numPr>
+          <w:ilvl w:val="0"/>
+          <w:numId w:val="1"/>
+        </w:numPr>
         <w:jc w:val="both"/>
       </w:pPr>
       <w:r>
-        <w:t xml:space="preserve">Conforme avancemos, continuaremos evaluando y ajustando nuestras estrategias para enfrentar </w:t>
-      </w:r>
-      <w:r>
-        <w:t xml:space="preserve">tareas más difíciles que se nos presenten y </w:t>
-      </w:r>
-      <w:r>
-        <w:t>cualquier desafío que pueda surgir, manteniendo siempre como objetivo la entrega de soluciones innovadoras y de alta calidad para Acme AirNav Solutions.</w:t>
-      </w:r>
-    </w:p>
-    <w:p>
-      <w:pPr>
+        <w:t>Planificación:</w:t>
+      </w:r>
+      <w:r>
+        <w:t xml:space="preserve"> </w:t>
+      </w:r>
+      <w:r>
+        <w:t>En est</w:t>
+      </w:r>
+      <w:r>
+        <w:t>a</w:t>
+      </w:r>
+      <w:r>
+        <w:t xml:space="preserve"> </w:t>
+      </w:r>
+      <w:r>
+        <w:t>sección</w:t>
+      </w:r>
+      <w:r>
+        <w:t>, se presentará un listado de las tareas que se han llevado a cabo para cumplir con los requisitos de un entregable específico. Para cada tarea, se proporcionarán los siguientes datos: título, descripción breve, asignados y roles, tiempo planificado y tiempo real. Además, se incluirán capturas de pantalla de diferentes momentos del desarrollo del entregable, mostrando la evolución desde la definición inicial de las tareas hasta la finalización de todas ellas.</w:t>
+      </w:r>
+      <w:r>
+        <w:t xml:space="preserve"> </w:t>
+      </w:r>
+    </w:p>
+    <w:p>
+      <w:pPr>
+        <w:pStyle w:val="Prrafodelista"/>
         <w:jc w:val="both"/>
       </w:pPr>
-      <w:r>
-        <w:t>Nos comprometemos a trabajar de manera coordinada y efectiva, y aguardamos con entusiasmo los logros que alcanzaremos a lo largo de este proyecto.</w:t>
-      </w:r>
-    </w:p>
-    <w:p>
-      <w:pPr>
+    </w:p>
+    <w:p>
+      <w:pPr>
+        <w:pStyle w:val="Prrafodelista"/>
+        <w:numPr>
+          <w:ilvl w:val="0"/>
+          <w:numId w:val="1"/>
+        </w:numPr>
         <w:jc w:val="both"/>
       </w:pPr>
+      <w:r>
+        <w:t>Apartado</w:t>
+      </w:r>
+      <w:r>
+        <w:t xml:space="preserve"> de </w:t>
+      </w:r>
+      <w:r>
+        <w:t>Análisis de Trabajo</w:t>
+      </w:r>
+      <w:r>
+        <w:t>:</w:t>
+      </w:r>
+      <w:r>
+        <w:t xml:space="preserve"> </w:t>
+      </w:r>
+      <w:r>
+        <w:t>En este capítulo, se presentará un presupuesto detallado con el costo total estimado requerido para llevar a cabo las tareas anteriores. Este presupuesto incluirá el número de horas estimadas, el costo del personal (con detalles por rol), el costo de amortización y los totales</w:t>
+      </w:r>
+      <w:r>
+        <w:t xml:space="preserve">. Además, </w:t>
+      </w:r>
+      <w:r>
+        <w:t xml:space="preserve">se </w:t>
+      </w:r>
+      <w:r>
+        <w:t>indicará</w:t>
+      </w:r>
+      <w:r>
+        <w:t xml:space="preserve"> miembro del grupo de trabajo, los valores de los indicadores de rendimiento definidos en la carta de trabajo, </w:t>
+      </w:r>
+      <w:r>
+        <w:t>viéndose</w:t>
+      </w:r>
+      <w:r>
+        <w:t xml:space="preserve"> si estos valores se consideran buenos o malos, y una breve descripción de la recompensa o amonestación aplicada.</w:t>
+      </w:r>
+    </w:p>
+    <w:p>
+      <w:pPr>
+        <w:jc w:val="both"/>
+      </w:pPr>
+      <w:r>
+        <w:t>El documento finalizará con una pequeña conclusión que resumirá los logros y desafíos del proyecto, destacando avances, lecciones aprendidas y recomendaciones. También incluirá una bibliografía que liste todas las fuentes consultadas. Estos elementos cierran el informe de progreso y análisis, proporcionando una evaluación del estado actual del proyecto y una guía para futuras etapas.</w:t>
+      </w:r>
     </w:p>
     <w:p/>
     <w:p>
@@ -1563,13 +1577,55 @@
         <w:jc w:val="both"/>
       </w:pPr>
       <w:r>
-        <w:t>Este informe de progreso y análisis tiene como objetivo proporcionar una visión detallada del estado actual del proyecto</w:t>
-      </w:r>
-      <w:r>
-        <w:t xml:space="preserve"> en cuanto a las tareas grupales</w:t>
-      </w:r>
-      <w:r>
-        <w:t>, destacando tanto la planificación como el progreso realizado hasta la fecha.</w:t>
+        <w:t>Nos encontramos en la fase inicial del proyecto de Acme AirNav Solutions, el cual representa un desafío significativo y estimulante para nuestro equipo</w:t>
+      </w:r>
+      <w:r>
+        <w:t>, C1.010,</w:t>
+      </w:r>
+      <w:r>
+        <w:t xml:space="preserve"> compuesto por cinco personas. Cada miembro del equipo ha asumido múltiples roles esenciales para garantizar el éxito del proyecto: contamos con un gerente</w:t>
+      </w:r>
+      <w:r>
+        <w:t xml:space="preserve"> (Alejandro Soult)</w:t>
+      </w:r>
+      <w:r>
+        <w:t>, un analista</w:t>
+      </w:r>
+      <w:r>
+        <w:t xml:space="preserve"> (Mario Benítez)</w:t>
+      </w:r>
+      <w:r>
+        <w:t xml:space="preserve">, </w:t>
+      </w:r>
+      <w:r>
+        <w:t>varios</w:t>
+      </w:r>
+      <w:r>
+        <w:t xml:space="preserve"> desarrollador</w:t>
+      </w:r>
+      <w:r>
+        <w:t>es (Todos los miembros)</w:t>
+      </w:r>
+      <w:r>
+        <w:t xml:space="preserve">, </w:t>
+      </w:r>
+      <w:r>
+        <w:t>varios</w:t>
+      </w:r>
+      <w:r>
+        <w:t xml:space="preserve"> tester</w:t>
+      </w:r>
+      <w:r>
+        <w:t>s (Todos los miembros)</w:t>
+      </w:r>
+      <w:r>
+        <w:t xml:space="preserve"> y un operador</w:t>
+      </w:r>
+      <w:r>
+        <w:t xml:space="preserve"> (Enrique Nicolae Barac)</w:t>
+      </w:r>
+      <w:r>
+        <w:t>. Esta distribución de roles permite una colaboración eficiente y una gestión integral de las diversas tareas y responsabilidades involucradas.</w:t>
       </w:r>
     </w:p>
     <w:p>
@@ -1577,119 +1633,44 @@
         <w:jc w:val="both"/>
       </w:pPr>
       <w:r>
-        <w:t xml:space="preserve">El informe está estructurado en dos </w:t>
-      </w:r>
-      <w:r>
-        <w:t>secciones</w:t>
-      </w:r>
-      <w:r>
-        <w:t xml:space="preserve"> principales: </w:t>
-      </w:r>
-      <w:r>
-        <w:t xml:space="preserve">la sección </w:t>
-      </w:r>
-      <w:r>
-        <w:t xml:space="preserve">de planificación y </w:t>
-      </w:r>
-      <w:r>
-        <w:t>la sección</w:t>
-      </w:r>
-      <w:r>
-        <w:t xml:space="preserve"> de progreso.</w:t>
-      </w:r>
-    </w:p>
-    <w:p>
-      <w:pPr>
-        <w:pStyle w:val="Prrafodelista"/>
-        <w:numPr>
-          <w:ilvl w:val="0"/>
-          <w:numId w:val="1"/>
-        </w:numPr>
+        <w:t>En la actualidad, hemos comenzado a trabajar en el primer entregable, lo cual marca el inicio de nuestro camino hacia la consecución de los objetivos establecidos. Nuestro enfoque está centrado en una planificación detallada y una ejecución meticulosa</w:t>
+      </w:r>
+      <w:r>
+        <w:t xml:space="preserve"> para todo el equipo</w:t>
+      </w:r>
+      <w:r>
+        <w:t xml:space="preserve">, </w:t>
+      </w:r>
+      <w:r>
+        <w:t xml:space="preserve">aspirando siempre al cumplimiento de al menos los requisitos obligatorios de cada entrega, </w:t>
+      </w:r>
+      <w:r>
+        <w:t>asegurando que cada fase del proyecto se complete con éxito y dentro del plazo estipulado.</w:t>
+      </w:r>
+      <w:r>
+        <w:t xml:space="preserve"> En este documento se reflejará esta planificación de cada tarea, así como el resultado de su ejecución.</w:t>
+      </w:r>
+    </w:p>
+    <w:p>
+      <w:pPr>
         <w:jc w:val="both"/>
       </w:pPr>
       <w:r>
-        <w:t>Planificación:</w:t>
-      </w:r>
-      <w:r>
-        <w:t xml:space="preserve"> </w:t>
-      </w:r>
-      <w:r>
-        <w:t>En est</w:t>
-      </w:r>
-      <w:r>
-        <w:t>a</w:t>
-      </w:r>
-      <w:r>
-        <w:t xml:space="preserve"> </w:t>
-      </w:r>
-      <w:r>
-        <w:t>sección</w:t>
-      </w:r>
-      <w:r>
-        <w:t>, se presentará un listado de las tareas que se han llevado a cabo para cumplir con los requisitos de un entregable específico. Para cada tarea, se proporcionarán los siguientes datos: título, descripción breve, asignados y roles, tiempo planificado y tiempo real. Además, se incluirán capturas de pantalla de diferentes momentos del desarrollo del entregable, mostrando la evolución desde la definición inicial de las tareas hasta la finalización de todas ellas.</w:t>
-      </w:r>
-      <w:r>
-        <w:t xml:space="preserve"> </w:t>
-      </w:r>
-    </w:p>
-    <w:p>
-      <w:pPr>
-        <w:pStyle w:val="Prrafodelista"/>
+        <w:t xml:space="preserve">Conforme avancemos, continuaremos evaluando y ajustando nuestras estrategias para enfrentar </w:t>
+      </w:r>
+      <w:r>
+        <w:t xml:space="preserve">tareas más difíciles que se nos presenten y </w:t>
+      </w:r>
+      <w:r>
+        <w:t>cualquier desafío que pueda surgir, manteniendo siempre como objetivo la entrega de soluciones innovadoras y de alta calidad para Acme AirNav Solutions.</w:t>
+      </w:r>
+    </w:p>
+    <w:p>
+      <w:pPr>
         <w:jc w:val="both"/>
       </w:pPr>
-    </w:p>
-    <w:p>
-      <w:pPr>
-        <w:pStyle w:val="Prrafodelista"/>
-        <w:numPr>
-          <w:ilvl w:val="0"/>
-          <w:numId w:val="1"/>
-        </w:numPr>
-        <w:jc w:val="both"/>
-      </w:pPr>
-      <w:r>
-        <w:t>Apartado</w:t>
-      </w:r>
-      <w:r>
-        <w:t xml:space="preserve"> de </w:t>
-      </w:r>
-      <w:r>
-        <w:t>Análisis de Trabajo</w:t>
-      </w:r>
-      <w:r>
-        <w:t>:</w:t>
-      </w:r>
-      <w:r>
-        <w:t xml:space="preserve"> </w:t>
-      </w:r>
-      <w:r>
-        <w:t>En este capítulo, se presentará un presupuesto detallado con el costo total estimado requerido para llevar a cabo las tareas anteriores. Este presupuesto incluirá el número de horas estimadas, el costo del personal (con detalles por rol), el costo de amortización y los totales</w:t>
-      </w:r>
-      <w:r>
-        <w:t xml:space="preserve">. Además, </w:t>
-      </w:r>
-      <w:r>
-        <w:t xml:space="preserve">se </w:t>
-      </w:r>
-      <w:r>
-        <w:t>indicará</w:t>
-      </w:r>
-      <w:r>
-        <w:t xml:space="preserve"> miembro del grupo de trabajo, los valores de los indicadores de rendimiento definidos en la carta de trabajo, </w:t>
-      </w:r>
-      <w:r>
-        <w:t>viéndose</w:t>
-      </w:r>
-      <w:r>
-        <w:t xml:space="preserve"> si estos valores se consideran buenos o malos, y una breve descripción de la recompensa o amonestación aplicada.</w:t>
-      </w:r>
-    </w:p>
-    <w:p>
-      <w:pPr>
-        <w:jc w:val="both"/>
-      </w:pPr>
-      <w:r>
-        <w:t>El documento finalizará con una pequeña conclusión que resumirá los logros y desafíos del proyecto, destacando avances, lecciones aprendidas y recomendaciones. También incluirá una bibliografía que liste todas las fuentes consultadas. Estos elementos cierran el informe de progreso y análisis, proporcionando una evaluación del estado actual del proyecto y una guía para futuras etapas.</w:t>
+      <w:r>
+        <w:t>Nos comprometemos a trabajar de manera coordinada y efectiva, y aguardamos con entusiasmo los logros que alcanzaremos a lo largo de este proyecto.</w:t>
       </w:r>
       <w:r>
         <w:br w:type="page"/>
@@ -3889,7 +3870,7 @@
           <w:noProof/>
         </w:rPr>
         <w:drawing>
-          <wp:anchor distT="0" distB="0" distL="114300" distR="114300" simplePos="0" relativeHeight="251658245" behindDoc="0" locked="0" layoutInCell="1" allowOverlap="1" wp14:anchorId="2FBE6388" wp14:editId="7B2A71E0">
+          <wp:anchor distT="0" distB="0" distL="114300" distR="114300" simplePos="0" relativeHeight="251658245" behindDoc="0" locked="0" layoutInCell="1" allowOverlap="1" wp14:anchorId="2FBE6388" wp14:editId="0E05EAD8">
             <wp:simplePos x="0" y="0"/>
             <wp:positionH relativeFrom="column">
               <wp:posOffset>-594360</wp:posOffset>
@@ -4066,7 +4047,7 @@
           <w:noProof/>
         </w:rPr>
         <w:drawing>
-          <wp:anchor distT="0" distB="0" distL="114300" distR="114300" simplePos="0" relativeHeight="251658241" behindDoc="0" locked="0" layoutInCell="1" allowOverlap="1" wp14:anchorId="7A291F91" wp14:editId="67747E9E">
+          <wp:anchor distT="0" distB="0" distL="114300" distR="114300" simplePos="0" relativeHeight="251658241" behindDoc="0" locked="0" layoutInCell="1" allowOverlap="1" wp14:anchorId="7A291F91" wp14:editId="4CDB2421">
             <wp:simplePos x="0" y="0"/>
             <wp:positionH relativeFrom="column">
               <wp:posOffset>-603885</wp:posOffset>

</xml_diff>